<commit_message>
software base con tutte le task e tutti i semafori
</commit_message>
<xml_diff>
--- a/SW_DP11_INIT/CONFIGURATION.docx
+++ b/SW_DP11_INIT/CONFIGURATION.docx
@@ -1402,36 +1402,7 @@
         <w:rPr>
           <w:sz w:val="24"/>
           <w:szCs w:val="24"/>
-        </w:rPr>
-      </w:pPr>
-      <w:r>
-        <w:rPr>
-          <w:sz w:val="24"/>
-          <w:szCs w:val="24"/>
-        </w:rPr>
-        <w:t>Da vedere dopo con DCU</w:t>
-      </w:r>
-    </w:p>
-    <w:p>
-      <w:pPr>
-        <w:rPr>
-          <w:b/>
-          <w:sz w:val="36"/>
-        </w:rPr>
-      </w:pPr>
-      <w:r>
-        <w:rPr>
-          <w:b/>
-          <w:sz w:val="36"/>
-          <w:highlight w:val="yellow"/>
-        </w:rPr>
-        <w:t>CRC</w:t>
-      </w:r>
-    </w:p>
-    <w:p>
-      <w:pPr>
-        <w:rPr>
-          <w:sz w:val="24"/>
+          <w:lang w:val="en-GB"/>
         </w:rPr>
       </w:pPr>
       <w:r>
@@ -1439,18 +1410,18 @@
           <w:noProof/>
         </w:rPr>
         <w:drawing>
-          <wp:anchor distT="0" distB="0" distL="114300" distR="114300" simplePos="0" relativeHeight="251708416" behindDoc="0" locked="0" layoutInCell="1" allowOverlap="1" wp14:anchorId="35849EC7" wp14:editId="3BCBF67C">
+          <wp:anchor distT="0" distB="0" distL="114300" distR="114300" simplePos="0" relativeHeight="251732992" behindDoc="0" locked="0" layoutInCell="1" allowOverlap="1" wp14:anchorId="30111239">
             <wp:simplePos x="0" y="0"/>
-            <wp:positionH relativeFrom="column">
-              <wp:posOffset>146304</wp:posOffset>
+            <wp:positionH relativeFrom="margin">
+              <wp:align>left</wp:align>
             </wp:positionH>
             <wp:positionV relativeFrom="paragraph">
-              <wp:posOffset>255625</wp:posOffset>
+              <wp:posOffset>280995</wp:posOffset>
             </wp:positionV>
-            <wp:extent cx="2380615" cy="1957070"/>
-            <wp:effectExtent l="0" t="0" r="635" b="5080"/>
-            <wp:wrapSquare wrapText="bothSides"/>
-            <wp:docPr id="27" name="Immagine 27"/>
+            <wp:extent cx="3779674" cy="2743200"/>
+            <wp:effectExtent l="0" t="0" r="0" b="0"/>
+            <wp:wrapNone/>
+            <wp:docPr id="15" name="Immagine 15"/>
             <wp:cNvGraphicFramePr>
               <a:graphicFrameLocks xmlns:a="http://schemas.openxmlformats.org/drawingml/2006/main" noChangeAspect="1"/>
             </wp:cNvGraphicFramePr>
@@ -1462,7 +1433,13 @@
                     <pic:cNvPicPr/>
                   </pic:nvPicPr>
                   <pic:blipFill>
-                    <a:blip r:embed="rId10"/>
+                    <a:blip r:embed="rId10">
+                      <a:extLst>
+                        <a:ext uri="{28A0092B-C50C-407E-A947-70E740481C1C}">
+                          <a14:useLocalDpi xmlns:a14="http://schemas.microsoft.com/office/drawing/2010/main" val="0"/>
+                        </a:ext>
+                      </a:extLst>
+                    </a:blip>
                     <a:stretch>
                       <a:fillRect/>
                     </a:stretch>
@@ -1470,7 +1447,7 @@
                   <pic:spPr>
                     <a:xfrm>
                       <a:off x="0" y="0"/>
-                      <a:ext cx="2380615" cy="1957070"/>
+                      <a:ext cx="3779674" cy="2743200"/>
                     </a:xfrm>
                     <a:prstGeom prst="rect">
                       <a:avLst/>
@@ -1491,130 +1468,51 @@
       <w:r>
         <w:rPr>
           <w:sz w:val="24"/>
-        </w:rPr>
-        <w:t>Non bisogna fare nessuna modifica</w:t>
-      </w:r>
-    </w:p>
-    <w:p>
-      <w:pPr>
-        <w:rPr>
-          <w:sz w:val="24"/>
-        </w:rPr>
-      </w:pPr>
-    </w:p>
-    <w:p>
-      <w:pPr>
-        <w:rPr>
-          <w:sz w:val="24"/>
-        </w:rPr>
-      </w:pPr>
-    </w:p>
-    <w:p>
-      <w:pPr>
-        <w:rPr>
-          <w:sz w:val="24"/>
-        </w:rPr>
-      </w:pPr>
-    </w:p>
-    <w:p>
-      <w:pPr>
-        <w:rPr>
-          <w:sz w:val="24"/>
-        </w:rPr>
-      </w:pPr>
-    </w:p>
-    <w:p>
-      <w:pPr>
-        <w:rPr>
-          <w:sz w:val="24"/>
-        </w:rPr>
-      </w:pPr>
-    </w:p>
-    <w:p>
-      <w:pPr>
-        <w:rPr>
-          <w:sz w:val="24"/>
-        </w:rPr>
-      </w:pPr>
-    </w:p>
-    <w:p>
-      <w:pPr>
-        <w:rPr>
-          <w:sz w:val="24"/>
-        </w:rPr>
-      </w:pPr>
-    </w:p>
-    <w:p>
-      <w:pPr>
-        <w:rPr>
-          <w:sz w:val="24"/>
-        </w:rPr>
-      </w:pPr>
-    </w:p>
-    <w:p>
-      <w:pPr>
-        <w:rPr>
-          <w:b/>
-          <w:sz w:val="36"/>
-        </w:rPr>
-      </w:pPr>
-      <w:r>
-        <w:rPr>
-          <w:b/>
-          <w:sz w:val="36"/>
-          <w:highlight w:val="yellow"/>
-        </w:rPr>
-        <w:t>DMA</w:t>
-      </w:r>
-    </w:p>
-    <w:p>
-      <w:pPr>
-        <w:rPr>
-          <w:sz w:val="24"/>
-        </w:rPr>
-      </w:pPr>
-      <w:r>
-        <w:rPr>
-          <w:sz w:val="24"/>
-        </w:rPr>
-        <w:t>Non richiede di essere configurata a monte. Ogni periferica la inizializza singolarmente nel momento in cui la necessita.</w:t>
-      </w:r>
-    </w:p>
-    <w:p>
-      <w:pPr>
-        <w:rPr>
-          <w:sz w:val="24"/>
-        </w:rPr>
-      </w:pPr>
-    </w:p>
-    <w:p>
-      <w:pPr>
-        <w:rPr>
-          <w:b/>
-          <w:sz w:val="32"/>
-          <w:szCs w:val="32"/>
-          <w:lang w:val="en-GB"/>
-        </w:rPr>
-      </w:pPr>
-      <w:r>
-        <w:rPr>
-          <w:b/>
+          <w:szCs w:val="24"/>
+        </w:rPr>
+        <w:t xml:space="preserve">DAL REFERENCE MANUAL IL </w:t>
+      </w:r>
+      <w:r>
+        <w:rPr>
+          <w:sz w:val="24"/>
+          <w:szCs w:val="24"/>
+        </w:rPr>
+        <w:t xml:space="preserve">CLOCK DEL CAN è APB1. </w:t>
+      </w:r>
+      <w:r>
+        <w:rPr>
+          <w:sz w:val="24"/>
+          <w:szCs w:val="24"/>
+          <w:lang w:val="en-GB"/>
+        </w:rPr>
+        <w:t>DAL CLOCK CONFIG -&gt; APB1 = 50MHZ</w:t>
+      </w:r>
+    </w:p>
+    <w:p>
+      <w:pPr>
+        <w:rPr>
+          <w:sz w:val="24"/>
+          <w:szCs w:val="24"/>
+          <w:lang w:val="en-GB"/>
+        </w:rPr>
+      </w:pPr>
+      <w:r>
+        <w:rPr>
           <w:noProof/>
-          <w:highlight w:val="yellow"/>
         </w:rPr>
         <w:drawing>
-          <wp:anchor distT="0" distB="0" distL="114300" distR="114300" simplePos="0" relativeHeight="251710464" behindDoc="0" locked="0" layoutInCell="1" allowOverlap="1" wp14:anchorId="48BA4D7C" wp14:editId="2E3B6950">
+          <wp:anchor distT="0" distB="0" distL="114300" distR="114300" simplePos="0" relativeHeight="251734016" behindDoc="0" locked="0" layoutInCell="1" allowOverlap="1" wp14:anchorId="14EBD4A4">
             <wp:simplePos x="0" y="0"/>
-            <wp:positionH relativeFrom="margin">
-              <wp:align>left</wp:align>
+            <wp:positionH relativeFrom="column">
+              <wp:posOffset>3808759</wp:posOffset>
             </wp:positionH>
             <wp:positionV relativeFrom="paragraph">
-              <wp:posOffset>363951</wp:posOffset>
+              <wp:posOffset>149653</wp:posOffset>
             </wp:positionV>
-            <wp:extent cx="4008537" cy="1248355"/>
-            <wp:effectExtent l="0" t="0" r="0" b="9525"/>
+            <wp:extent cx="2827835" cy="2158409"/>
+            <wp:effectExtent l="0" t="0" r="0" b="0"/>
             <wp:wrapNone/>
-            <wp:docPr id="25" name="Immagine 25"/>
+            <wp:docPr id="17" name="Immagine 17"/>
             <wp:cNvGraphicFramePr>
               <a:graphicFrameLocks xmlns:a="http://schemas.openxmlformats.org/drawingml/2006/main" noChangeAspect="1"/>
             </wp:cNvGraphicFramePr>
@@ -1640,6 +1538,545 @@
                   <pic:spPr>
                     <a:xfrm>
                       <a:off x="0" y="0"/>
+                      <a:ext cx="2827835" cy="2158409"/>
+                    </a:xfrm>
+                    <a:prstGeom prst="rect">
+                      <a:avLst/>
+                    </a:prstGeom>
+                  </pic:spPr>
+                </pic:pic>
+              </a:graphicData>
+            </a:graphic>
+            <wp14:sizeRelH relativeFrom="margin">
+              <wp14:pctWidth>0</wp14:pctWidth>
+            </wp14:sizeRelH>
+            <wp14:sizeRelV relativeFrom="margin">
+              <wp14:pctHeight>0</wp14:pctHeight>
+            </wp14:sizeRelV>
+          </wp:anchor>
+        </w:drawing>
+      </w:r>
+    </w:p>
+    <w:p>
+      <w:pPr>
+        <w:rPr>
+          <w:sz w:val="24"/>
+          <w:szCs w:val="24"/>
+          <w:lang w:val="en-GB"/>
+        </w:rPr>
+      </w:pPr>
+    </w:p>
+    <w:p>
+      <w:pPr>
+        <w:rPr>
+          <w:sz w:val="24"/>
+          <w:szCs w:val="24"/>
+          <w:lang w:val="en-GB"/>
+        </w:rPr>
+      </w:pPr>
+    </w:p>
+    <w:p>
+      <w:pPr>
+        <w:rPr>
+          <w:sz w:val="24"/>
+          <w:szCs w:val="24"/>
+          <w:lang w:val="en-GB"/>
+        </w:rPr>
+      </w:pPr>
+    </w:p>
+    <w:p>
+      <w:pPr>
+        <w:rPr>
+          <w:sz w:val="24"/>
+          <w:szCs w:val="24"/>
+          <w:lang w:val="en-GB"/>
+        </w:rPr>
+      </w:pPr>
+    </w:p>
+    <w:p>
+      <w:pPr>
+        <w:rPr>
+          <w:sz w:val="24"/>
+          <w:szCs w:val="24"/>
+          <w:lang w:val="en-GB"/>
+        </w:rPr>
+      </w:pPr>
+    </w:p>
+    <w:p>
+      <w:pPr>
+        <w:rPr>
+          <w:sz w:val="24"/>
+          <w:szCs w:val="24"/>
+          <w:lang w:val="en-GB"/>
+        </w:rPr>
+      </w:pPr>
+    </w:p>
+    <w:p>
+      <w:pPr>
+        <w:rPr>
+          <w:sz w:val="24"/>
+          <w:szCs w:val="24"/>
+          <w:lang w:val="en-GB"/>
+        </w:rPr>
+      </w:pPr>
+    </w:p>
+    <w:p>
+      <w:pPr>
+        <w:rPr>
+          <w:sz w:val="24"/>
+          <w:szCs w:val="24"/>
+          <w:lang w:val="en-GB"/>
+        </w:rPr>
+      </w:pPr>
+    </w:p>
+    <w:p>
+      <w:pPr>
+        <w:rPr>
+          <w:sz w:val="24"/>
+          <w:szCs w:val="24"/>
+          <w:lang w:val="en-GB"/>
+        </w:rPr>
+      </w:pPr>
+    </w:p>
+    <w:p>
+      <w:pPr>
+        <w:rPr>
+          <w:sz w:val="24"/>
+          <w:szCs w:val="24"/>
+        </w:rPr>
+      </w:pPr>
+      <w:r>
+        <w:rPr>
+          <w:sz w:val="24"/>
+          <w:szCs w:val="24"/>
+        </w:rPr>
+        <w:t>IL NOSTRO BUS CAN VA</w:t>
+      </w:r>
+      <w:r>
+        <w:rPr>
+          <w:sz w:val="24"/>
+          <w:szCs w:val="24"/>
+        </w:rPr>
+        <w:t xml:space="preserve"> A 1000KBIT/S. </w:t>
+      </w:r>
+      <w:r>
+        <w:rPr>
+          <w:sz w:val="24"/>
+          <w:szCs w:val="24"/>
+        </w:rPr>
+        <w:br/>
+        <w:t xml:space="preserve">UTILIZZIAMO IL SITO </w:t>
+      </w:r>
+      <w:hyperlink r:id="rId12" w:history="1">
+        <w:r>
+          <w:rPr>
+            <w:rStyle w:val="Collegamentoipertestuale"/>
+          </w:rPr>
+          <w:t>http://www.bittiming.can-wiki.info/</w:t>
+        </w:r>
+      </w:hyperlink>
+      <w:r>
+        <w:t xml:space="preserve"> PER TROVARE I PARAMETRI DI INIZIALIZZAZIONE DEL CAN: </w:t>
+      </w:r>
+      <w:r>
+        <w:rPr>
+          <w:noProof/>
+        </w:rPr>
+        <w:drawing>
+          <wp:inline distT="0" distB="0" distL="0" distR="0" wp14:anchorId="7FF60CEF" wp14:editId="198C6062">
+            <wp:extent cx="5374736" cy="1871331"/>
+            <wp:effectExtent l="0" t="0" r="0" b="0"/>
+            <wp:docPr id="18" name="Immagine 18"/>
+            <wp:cNvGraphicFramePr>
+              <a:graphicFrameLocks xmlns:a="http://schemas.openxmlformats.org/drawingml/2006/main" noChangeAspect="1"/>
+            </wp:cNvGraphicFramePr>
+            <a:graphic xmlns:a="http://schemas.openxmlformats.org/drawingml/2006/main">
+              <a:graphicData uri="http://schemas.openxmlformats.org/drawingml/2006/picture">
+                <pic:pic xmlns:pic="http://schemas.openxmlformats.org/drawingml/2006/picture">
+                  <pic:nvPicPr>
+                    <pic:cNvPr id="1" name=""/>
+                    <pic:cNvPicPr/>
+                  </pic:nvPicPr>
+                  <pic:blipFill>
+                    <a:blip r:embed="rId13"/>
+                    <a:stretch>
+                      <a:fillRect/>
+                    </a:stretch>
+                  </pic:blipFill>
+                  <pic:spPr>
+                    <a:xfrm>
+                      <a:off x="0" y="0"/>
+                      <a:ext cx="5432867" cy="1891571"/>
+                    </a:xfrm>
+                    <a:prstGeom prst="rect">
+                      <a:avLst/>
+                    </a:prstGeom>
+                  </pic:spPr>
+                </pic:pic>
+              </a:graphicData>
+            </a:graphic>
+          </wp:inline>
+        </w:drawing>
+      </w:r>
+    </w:p>
+    <w:p>
+      <w:pPr>
+        <w:rPr>
+          <w:sz w:val="24"/>
+          <w:szCs w:val="24"/>
+        </w:rPr>
+      </w:pPr>
+      <w:r>
+        <w:rPr>
+          <w:noProof/>
+        </w:rPr>
+        <w:drawing>
+          <wp:inline distT="0" distB="0" distL="0" distR="0" wp14:anchorId="18018224" wp14:editId="0CEA6224">
+            <wp:extent cx="4010025" cy="581025"/>
+            <wp:effectExtent l="0" t="0" r="9525" b="9525"/>
+            <wp:docPr id="19" name="Immagine 19"/>
+            <wp:cNvGraphicFramePr>
+              <a:graphicFrameLocks xmlns:a="http://schemas.openxmlformats.org/drawingml/2006/main" noChangeAspect="1"/>
+            </wp:cNvGraphicFramePr>
+            <a:graphic xmlns:a="http://schemas.openxmlformats.org/drawingml/2006/main">
+              <a:graphicData uri="http://schemas.openxmlformats.org/drawingml/2006/picture">
+                <pic:pic xmlns:pic="http://schemas.openxmlformats.org/drawingml/2006/picture">
+                  <pic:nvPicPr>
+                    <pic:cNvPr id="1" name=""/>
+                    <pic:cNvPicPr/>
+                  </pic:nvPicPr>
+                  <pic:blipFill>
+                    <a:blip r:embed="rId14"/>
+                    <a:stretch>
+                      <a:fillRect/>
+                    </a:stretch>
+                  </pic:blipFill>
+                  <pic:spPr>
+                    <a:xfrm>
+                      <a:off x="0" y="0"/>
+                      <a:ext cx="4010025" cy="581025"/>
+                    </a:xfrm>
+                    <a:prstGeom prst="rect">
+                      <a:avLst/>
+                    </a:prstGeom>
+                  </pic:spPr>
+                </pic:pic>
+              </a:graphicData>
+            </a:graphic>
+          </wp:inline>
+        </w:drawing>
+      </w:r>
+    </w:p>
+    <w:p>
+      <w:pPr>
+        <w:rPr>
+          <w:sz w:val="24"/>
+          <w:szCs w:val="24"/>
+        </w:rPr>
+      </w:pPr>
+      <w:r>
+        <w:rPr>
+          <w:sz w:val="24"/>
+          <w:szCs w:val="24"/>
+        </w:rPr>
+        <w:t xml:space="preserve">SU MXCUBE LE IMPOSTAZIONI SONO: </w:t>
+      </w:r>
+      <w:bookmarkStart w:id="0" w:name="_GoBack"/>
+      <w:bookmarkEnd w:id="0"/>
+    </w:p>
+    <w:p>
+      <w:pPr>
+        <w:rPr>
+          <w:sz w:val="24"/>
+          <w:szCs w:val="24"/>
+        </w:rPr>
+      </w:pPr>
+      <w:r>
+        <w:rPr>
+          <w:noProof/>
+        </w:rPr>
+        <w:drawing>
+          <wp:inline distT="0" distB="0" distL="0" distR="0" wp14:anchorId="2D06563B" wp14:editId="2AD1327C">
+            <wp:extent cx="3524250" cy="1152525"/>
+            <wp:effectExtent l="0" t="0" r="0" b="9525"/>
+            <wp:docPr id="20" name="Immagine 20"/>
+            <wp:cNvGraphicFramePr>
+              <a:graphicFrameLocks xmlns:a="http://schemas.openxmlformats.org/drawingml/2006/main" noChangeAspect="1"/>
+            </wp:cNvGraphicFramePr>
+            <a:graphic xmlns:a="http://schemas.openxmlformats.org/drawingml/2006/main">
+              <a:graphicData uri="http://schemas.openxmlformats.org/drawingml/2006/picture">
+                <pic:pic xmlns:pic="http://schemas.openxmlformats.org/drawingml/2006/picture">
+                  <pic:nvPicPr>
+                    <pic:cNvPr id="1" name=""/>
+                    <pic:cNvPicPr/>
+                  </pic:nvPicPr>
+                  <pic:blipFill>
+                    <a:blip r:embed="rId15"/>
+                    <a:stretch>
+                      <a:fillRect/>
+                    </a:stretch>
+                  </pic:blipFill>
+                  <pic:spPr>
+                    <a:xfrm>
+                      <a:off x="0" y="0"/>
+                      <a:ext cx="3524250" cy="1152525"/>
+                    </a:xfrm>
+                    <a:prstGeom prst="rect">
+                      <a:avLst/>
+                    </a:prstGeom>
+                  </pic:spPr>
+                </pic:pic>
+              </a:graphicData>
+            </a:graphic>
+          </wp:inline>
+        </w:drawing>
+      </w:r>
+    </w:p>
+    <w:p>
+      <w:pPr>
+        <w:rPr>
+          <w:sz w:val="24"/>
+          <w:szCs w:val="24"/>
+        </w:rPr>
+      </w:pPr>
+    </w:p>
+    <w:p>
+      <w:pPr>
+        <w:rPr>
+          <w:b/>
+          <w:sz w:val="36"/>
+        </w:rPr>
+      </w:pPr>
+      <w:r>
+        <w:rPr>
+          <w:b/>
+          <w:sz w:val="36"/>
+          <w:highlight w:val="yellow"/>
+        </w:rPr>
+        <w:lastRenderedPageBreak/>
+        <w:t>C</w:t>
+      </w:r>
+      <w:r>
+        <w:rPr>
+          <w:b/>
+          <w:sz w:val="36"/>
+          <w:highlight w:val="yellow"/>
+        </w:rPr>
+        <w:t>RC</w:t>
+      </w:r>
+    </w:p>
+    <w:p>
+      <w:pPr>
+        <w:rPr>
+          <w:sz w:val="24"/>
+        </w:rPr>
+      </w:pPr>
+      <w:r>
+        <w:rPr>
+          <w:noProof/>
+        </w:rPr>
+        <w:drawing>
+          <wp:anchor distT="0" distB="0" distL="114300" distR="114300" simplePos="0" relativeHeight="251708416" behindDoc="0" locked="0" layoutInCell="1" allowOverlap="1" wp14:anchorId="35849EC7" wp14:editId="3BCBF67C">
+            <wp:simplePos x="0" y="0"/>
+            <wp:positionH relativeFrom="column">
+              <wp:posOffset>146304</wp:posOffset>
+            </wp:positionH>
+            <wp:positionV relativeFrom="paragraph">
+              <wp:posOffset>255625</wp:posOffset>
+            </wp:positionV>
+            <wp:extent cx="2380615" cy="1957070"/>
+            <wp:effectExtent l="0" t="0" r="635" b="5080"/>
+            <wp:wrapSquare wrapText="bothSides"/>
+            <wp:docPr id="27" name="Immagine 27"/>
+            <wp:cNvGraphicFramePr>
+              <a:graphicFrameLocks xmlns:a="http://schemas.openxmlformats.org/drawingml/2006/main" noChangeAspect="1"/>
+            </wp:cNvGraphicFramePr>
+            <a:graphic xmlns:a="http://schemas.openxmlformats.org/drawingml/2006/main">
+              <a:graphicData uri="http://schemas.openxmlformats.org/drawingml/2006/picture">
+                <pic:pic xmlns:pic="http://schemas.openxmlformats.org/drawingml/2006/picture">
+                  <pic:nvPicPr>
+                    <pic:cNvPr id="1" name=""/>
+                    <pic:cNvPicPr/>
+                  </pic:nvPicPr>
+                  <pic:blipFill>
+                    <a:blip r:embed="rId16"/>
+                    <a:stretch>
+                      <a:fillRect/>
+                    </a:stretch>
+                  </pic:blipFill>
+                  <pic:spPr>
+                    <a:xfrm>
+                      <a:off x="0" y="0"/>
+                      <a:ext cx="2380615" cy="1957070"/>
+                    </a:xfrm>
+                    <a:prstGeom prst="rect">
+                      <a:avLst/>
+                    </a:prstGeom>
+                  </pic:spPr>
+                </pic:pic>
+              </a:graphicData>
+            </a:graphic>
+            <wp14:sizeRelH relativeFrom="margin">
+              <wp14:pctWidth>0</wp14:pctWidth>
+            </wp14:sizeRelH>
+            <wp14:sizeRelV relativeFrom="margin">
+              <wp14:pctHeight>0</wp14:pctHeight>
+            </wp14:sizeRelV>
+          </wp:anchor>
+        </w:drawing>
+      </w:r>
+      <w:r>
+        <w:rPr>
+          <w:sz w:val="24"/>
+        </w:rPr>
+        <w:t>Non bisogna fare nessuna modifica</w:t>
+      </w:r>
+    </w:p>
+    <w:p>
+      <w:pPr>
+        <w:rPr>
+          <w:sz w:val="24"/>
+        </w:rPr>
+      </w:pPr>
+    </w:p>
+    <w:p>
+      <w:pPr>
+        <w:rPr>
+          <w:sz w:val="24"/>
+        </w:rPr>
+      </w:pPr>
+    </w:p>
+    <w:p>
+      <w:pPr>
+        <w:rPr>
+          <w:sz w:val="24"/>
+        </w:rPr>
+      </w:pPr>
+    </w:p>
+    <w:p>
+      <w:pPr>
+        <w:rPr>
+          <w:sz w:val="24"/>
+        </w:rPr>
+      </w:pPr>
+    </w:p>
+    <w:p>
+      <w:pPr>
+        <w:rPr>
+          <w:sz w:val="24"/>
+        </w:rPr>
+      </w:pPr>
+    </w:p>
+    <w:p>
+      <w:pPr>
+        <w:rPr>
+          <w:sz w:val="24"/>
+        </w:rPr>
+      </w:pPr>
+    </w:p>
+    <w:p>
+      <w:pPr>
+        <w:rPr>
+          <w:sz w:val="24"/>
+        </w:rPr>
+      </w:pPr>
+    </w:p>
+    <w:p>
+      <w:pPr>
+        <w:rPr>
+          <w:sz w:val="24"/>
+        </w:rPr>
+      </w:pPr>
+    </w:p>
+    <w:p>
+      <w:pPr>
+        <w:rPr>
+          <w:b/>
+          <w:sz w:val="36"/>
+        </w:rPr>
+      </w:pPr>
+      <w:r>
+        <w:rPr>
+          <w:b/>
+          <w:sz w:val="36"/>
+          <w:highlight w:val="yellow"/>
+        </w:rPr>
+        <w:t>DMA</w:t>
+      </w:r>
+    </w:p>
+    <w:p>
+      <w:pPr>
+        <w:rPr>
+          <w:sz w:val="24"/>
+        </w:rPr>
+      </w:pPr>
+      <w:r>
+        <w:rPr>
+          <w:sz w:val="24"/>
+        </w:rPr>
+        <w:t>Non richiede di essere configurata a monte. Ogni periferica la inizializza singolarmente nel momento in cui la necessita.</w:t>
+      </w:r>
+    </w:p>
+    <w:p>
+      <w:pPr>
+        <w:rPr>
+          <w:sz w:val="24"/>
+        </w:rPr>
+      </w:pPr>
+    </w:p>
+    <w:p>
+      <w:pPr>
+        <w:rPr>
+          <w:b/>
+          <w:sz w:val="32"/>
+          <w:szCs w:val="32"/>
+          <w:lang w:val="en-GB"/>
+        </w:rPr>
+      </w:pPr>
+      <w:r>
+        <w:rPr>
+          <w:b/>
+          <w:noProof/>
+          <w:highlight w:val="yellow"/>
+        </w:rPr>
+        <w:drawing>
+          <wp:anchor distT="0" distB="0" distL="114300" distR="114300" simplePos="0" relativeHeight="251710464" behindDoc="0" locked="0" layoutInCell="1" allowOverlap="1" wp14:anchorId="48BA4D7C" wp14:editId="2E3B6950">
+            <wp:simplePos x="0" y="0"/>
+            <wp:positionH relativeFrom="margin">
+              <wp:align>left</wp:align>
+            </wp:positionH>
+            <wp:positionV relativeFrom="paragraph">
+              <wp:posOffset>363951</wp:posOffset>
+            </wp:positionV>
+            <wp:extent cx="4008537" cy="1248355"/>
+            <wp:effectExtent l="0" t="0" r="0" b="9525"/>
+            <wp:wrapNone/>
+            <wp:docPr id="25" name="Immagine 25"/>
+            <wp:cNvGraphicFramePr>
+              <a:graphicFrameLocks xmlns:a="http://schemas.openxmlformats.org/drawingml/2006/main" noChangeAspect="1"/>
+            </wp:cNvGraphicFramePr>
+            <a:graphic xmlns:a="http://schemas.openxmlformats.org/drawingml/2006/main">
+              <a:graphicData uri="http://schemas.openxmlformats.org/drawingml/2006/picture">
+                <pic:pic xmlns:pic="http://schemas.openxmlformats.org/drawingml/2006/picture">
+                  <pic:nvPicPr>
+                    <pic:cNvPr id="1" name=""/>
+                    <pic:cNvPicPr/>
+                  </pic:nvPicPr>
+                  <pic:blipFill>
+                    <a:blip r:embed="rId17">
+                      <a:extLst>
+                        <a:ext uri="{28A0092B-C50C-407E-A947-70E740481C1C}">
+                          <a14:useLocalDpi xmlns:a14="http://schemas.microsoft.com/office/drawing/2010/main" val="0"/>
+                        </a:ext>
+                      </a:extLst>
+                    </a:blip>
+                    <a:stretch>
+                      <a:fillRect/>
+                    </a:stretch>
+                  </pic:blipFill>
+                  <pic:spPr>
+                    <a:xfrm>
+                      <a:off x="0" y="0"/>
                       <a:ext cx="4008537" cy="1248355"/>
                     </a:xfrm>
                     <a:prstGeom prst="rect">
@@ -1676,6 +2113,7 @@
       <w:pPr>
         <w:rPr>
           <w:sz w:val="24"/>
+          <w:lang w:val="en-GB"/>
         </w:rPr>
       </w:pPr>
       <w:r>
@@ -1746,11 +2184,13 @@
       <w:pPr>
         <w:rPr>
           <w:sz w:val="24"/>
-        </w:rPr>
-      </w:pPr>
-      <w:r>
-        <w:rPr>
-          <w:sz w:val="24"/>
+          <w:lang w:val="en-GB"/>
+        </w:rPr>
+      </w:pPr>
+      <w:r>
+        <w:rPr>
+          <w:sz w:val="24"/>
+          <w:lang w:val="en-GB"/>
         </w:rPr>
         <w:br w:type="page"/>
       </w:r>
@@ -1831,7 +2271,7 @@
                     <pic:cNvPicPr/>
                   </pic:nvPicPr>
                   <pic:blipFill>
-                    <a:blip r:embed="rId12">
+                    <a:blip r:embed="rId18">
                       <a:extLst>
                         <a:ext uri="{28A0092B-C50C-407E-A947-70E740481C1C}">
                           <a14:useLocalDpi xmlns:a14="http://schemas.microsoft.com/office/drawing/2010/main" val="0"/>
@@ -1891,7 +2331,7 @@
                     <pic:cNvPicPr/>
                   </pic:nvPicPr>
                   <pic:blipFill>
-                    <a:blip r:embed="rId13">
+                    <a:blip r:embed="rId19">
                       <a:extLst>
                         <a:ext uri="{28A0092B-C50C-407E-A947-70E740481C1C}">
                           <a14:useLocalDpi xmlns:a14="http://schemas.microsoft.com/office/drawing/2010/main" val="0"/>
@@ -1979,7 +2419,7 @@
                     <pic:cNvPicPr/>
                   </pic:nvPicPr>
                   <pic:blipFill>
-                    <a:blip r:embed="rId14">
+                    <a:blip r:embed="rId20">
                       <a:extLst>
                         <a:ext uri="{28A0092B-C50C-407E-A947-70E740481C1C}">
                           <a14:useLocalDpi xmlns:a14="http://schemas.microsoft.com/office/drawing/2010/main" val="0"/>
@@ -2033,7 +2473,7 @@
                     <pic:cNvPicPr/>
                   </pic:nvPicPr>
                   <pic:blipFill>
-                    <a:blip r:embed="rId15">
+                    <a:blip r:embed="rId21">
                       <a:extLst>
                         <a:ext uri="{28A0092B-C50C-407E-A947-70E740481C1C}">
                           <a14:useLocalDpi xmlns:a14="http://schemas.microsoft.com/office/drawing/2010/main" val="0"/>
@@ -2172,7 +2612,7 @@
                     <pic:cNvPicPr/>
                   </pic:nvPicPr>
                   <pic:blipFill>
-                    <a:blip r:embed="rId16">
+                    <a:blip r:embed="rId22">
                       <a:extLst>
                         <a:ext uri="{28A0092B-C50C-407E-A947-70E740481C1C}">
                           <a14:useLocalDpi xmlns:a14="http://schemas.microsoft.com/office/drawing/2010/main" val="0"/>
@@ -2283,7 +2723,7 @@
                     <pic:cNvPicPr/>
                   </pic:nvPicPr>
                   <pic:blipFill>
-                    <a:blip r:embed="rId17">
+                    <a:blip r:embed="rId23">
                       <a:extLst>
                         <a:ext uri="{28A0092B-C50C-407E-A947-70E740481C1C}">
                           <a14:useLocalDpi xmlns:a14="http://schemas.microsoft.com/office/drawing/2010/main" val="0"/>
@@ -2352,7 +2792,7 @@
                     <pic:cNvPicPr/>
                   </pic:nvPicPr>
                   <pic:blipFill>
-                    <a:blip r:embed="rId18">
+                    <a:blip r:embed="rId24">
                       <a:extLst>
                         <a:ext uri="{28A0092B-C50C-407E-A947-70E740481C1C}">
                           <a14:useLocalDpi xmlns:a14="http://schemas.microsoft.com/office/drawing/2010/main" val="0"/>
@@ -2565,7 +3005,7 @@
                     <pic:cNvPicPr/>
                   </pic:nvPicPr>
                   <pic:blipFill>
-                    <a:blip r:embed="rId19">
+                    <a:blip r:embed="rId25">
                       <a:extLst>
                         <a:ext uri="{28A0092B-C50C-407E-A947-70E740481C1C}">
                           <a14:useLocalDpi xmlns:a14="http://schemas.microsoft.com/office/drawing/2010/main" val="0"/>
@@ -2672,11 +3112,6 @@
           <w:sz w:val="24"/>
         </w:rPr>
         <w:br/>
-      </w:r>
-      <w:r>
-        <w:rPr>
-          <w:sz w:val="24"/>
-        </w:rPr>
         <w:t>non sono necessarie modifiche.</w:t>
       </w:r>
     </w:p>
@@ -2717,7 +3152,7 @@
                     <pic:cNvPicPr/>
                   </pic:nvPicPr>
                   <pic:blipFill>
-                    <a:blip r:embed="rId20"/>
+                    <a:blip r:embed="rId26"/>
                     <a:stretch>
                       <a:fillRect/>
                     </a:stretch>
@@ -2813,6 +3248,7 @@
           <w:b/>
           <w:sz w:val="32"/>
           <w:szCs w:val="32"/>
+          <w:lang w:val="en-GB"/>
         </w:rPr>
       </w:pPr>
       <w:r>
@@ -2821,6 +3257,7 @@
           <w:sz w:val="32"/>
           <w:szCs w:val="32"/>
           <w:highlight w:val="yellow"/>
+          <w:lang w:val="en-GB"/>
         </w:rPr>
         <w:lastRenderedPageBreak/>
         <w:t>LTDC CONFIGURATION</w:t>
@@ -2889,7 +3326,7 @@
                     <pic:cNvPicPr/>
                   </pic:nvPicPr>
                   <pic:blipFill>
-                    <a:blip r:embed="rId21">
+                    <a:blip r:embed="rId27">
                       <a:extLst>
                         <a:ext uri="{28A0092B-C50C-407E-A947-70E740481C1C}">
                           <a14:useLocalDpi xmlns:a14="http://schemas.microsoft.com/office/drawing/2010/main" val="0"/>
@@ -3086,7 +3523,7 @@
                     <pic:cNvPicPr/>
                   </pic:nvPicPr>
                   <pic:blipFill>
-                    <a:blip r:embed="rId22">
+                    <a:blip r:embed="rId28">
                       <a:extLst>
                         <a:ext uri="{28A0092B-C50C-407E-A947-70E740481C1C}">
                           <a14:useLocalDpi xmlns:a14="http://schemas.microsoft.com/office/drawing/2010/main" val="0"/>
@@ -3195,7 +3632,7 @@
                     <pic:cNvPicPr/>
                   </pic:nvPicPr>
                   <pic:blipFill>
-                    <a:blip r:embed="rId23">
+                    <a:blip r:embed="rId29">
                       <a:extLst>
                         <a:ext uri="{28A0092B-C50C-407E-A947-70E740481C1C}">
                           <a14:useLocalDpi xmlns:a14="http://schemas.microsoft.com/office/drawing/2010/main" val="0"/>
@@ -3372,7 +3809,7 @@
                     <pic:cNvPicPr/>
                   </pic:nvPicPr>
                   <pic:blipFill>
-                    <a:blip r:embed="rId24">
+                    <a:blip r:embed="rId30">
                       <a:extLst>
                         <a:ext uri="{28A0092B-C50C-407E-A947-70E740481C1C}">
                           <a14:useLocalDpi xmlns:a14="http://schemas.microsoft.com/office/drawing/2010/main" val="0"/>
@@ -3432,7 +3869,7 @@
                     <pic:cNvPicPr/>
                   </pic:nvPicPr>
                   <pic:blipFill>
-                    <a:blip r:embed="rId25">
+                    <a:blip r:embed="rId31">
                       <a:extLst>
                         <a:ext uri="{28A0092B-C50C-407E-A947-70E740481C1C}">
                           <a14:useLocalDpi xmlns:a14="http://schemas.microsoft.com/office/drawing/2010/main" val="0"/>
@@ -3831,7 +4268,7 @@
                     <pic:cNvPicPr/>
                   </pic:nvPicPr>
                   <pic:blipFill>
-                    <a:blip r:embed="rId26">
+                    <a:blip r:embed="rId32">
                       <a:extLst>
                         <a:ext uri="{28A0092B-C50C-407E-A947-70E740481C1C}">
                           <a14:useLocalDpi xmlns:a14="http://schemas.microsoft.com/office/drawing/2010/main" val="0"/>
@@ -3981,7 +4418,7 @@
                     <pic:cNvPicPr/>
                   </pic:nvPicPr>
                   <pic:blipFill>
-                    <a:blip r:embed="rId27">
+                    <a:blip r:embed="rId33">
                       <a:extLst>
                         <a:ext uri="{28A0092B-C50C-407E-A947-70E740481C1C}">
                           <a14:useLocalDpi xmlns:a14="http://schemas.microsoft.com/office/drawing/2010/main" val="0"/>
@@ -4041,7 +4478,7 @@
                     <pic:cNvPicPr/>
                   </pic:nvPicPr>
                   <pic:blipFill>
-                    <a:blip r:embed="rId28" cstate="print">
+                    <a:blip r:embed="rId34" cstate="print">
                       <a:extLst>
                         <a:ext uri="{28A0092B-C50C-407E-A947-70E740481C1C}">
                           <a14:useLocalDpi xmlns:a14="http://schemas.microsoft.com/office/drawing/2010/main" val="0"/>
@@ -4417,7 +4854,7 @@
                     <pic:cNvPicPr/>
                   </pic:nvPicPr>
                   <pic:blipFill>
-                    <a:blip r:embed="rId29">
+                    <a:blip r:embed="rId35">
                       <a:extLst>
                         <a:ext uri="{28A0092B-C50C-407E-A947-70E740481C1C}">
                           <a14:useLocalDpi xmlns:a14="http://schemas.microsoft.com/office/drawing/2010/main" val="0"/>
@@ -4569,7 +5006,7 @@
                     <pic:cNvPicPr/>
                   </pic:nvPicPr>
                   <pic:blipFill>
-                    <a:blip r:embed="rId30">
+                    <a:blip r:embed="rId36">
                       <a:extLst>
                         <a:ext uri="{28A0092B-C50C-407E-A947-70E740481C1C}">
                           <a14:useLocalDpi xmlns:a14="http://schemas.microsoft.com/office/drawing/2010/main" val="0"/>
@@ -4634,16 +5071,7 @@
           <w:szCs w:val="24"/>
           <w:lang w:val="en-GB"/>
         </w:rPr>
-        <w:t xml:space="preserve">QUADSPI </w:t>
-      </w:r>
-      <w:r>
-        <w:rPr>
-          <w:b/>
-          <w:sz w:val="24"/>
-          <w:szCs w:val="24"/>
-          <w:lang w:val="en-GB"/>
-        </w:rPr>
-        <w:t>MODE</w:t>
+        <w:t>QUADSPI MODE</w:t>
       </w:r>
       <w:r>
         <w:rPr>
@@ -4726,7 +5154,7 @@
                     <pic:cNvPicPr/>
                   </pic:nvPicPr>
                   <pic:blipFill>
-                    <a:blip r:embed="rId31">
+                    <a:blip r:embed="rId37">
                       <a:extLst>
                         <a:ext uri="{28A0092B-C50C-407E-A947-70E740481C1C}">
                           <a14:useLocalDpi xmlns:a14="http://schemas.microsoft.com/office/drawing/2010/main" val="0"/>
@@ -4786,7 +5214,7 @@
                     <pic:cNvPicPr/>
                   </pic:nvPicPr>
                   <pic:blipFill>
-                    <a:blip r:embed="rId32">
+                    <a:blip r:embed="rId38">
                       <a:extLst>
                         <a:ext uri="{28A0092B-C50C-407E-A947-70E740481C1C}">
                           <a14:useLocalDpi xmlns:a14="http://schemas.microsoft.com/office/drawing/2010/main" val="0"/>
@@ -4818,7 +5246,7 @@
           </wp:anchor>
         </w:drawing>
       </w:r>
-      <w:hyperlink r:id="rId33" w:history="1">
+      <w:hyperlink r:id="rId39" w:history="1">
         <w:r>
           <w:rPr>
             <w:rStyle w:val="Collegamentoipertestuale"/>
@@ -4902,7 +5330,7 @@
                     <pic:cNvPicPr/>
                   </pic:nvPicPr>
                   <pic:blipFill>
-                    <a:blip r:embed="rId34">
+                    <a:blip r:embed="rId40">
                       <a:extLst>
                         <a:ext uri="{28A0092B-C50C-407E-A947-70E740481C1C}">
                           <a14:useLocalDpi xmlns:a14="http://schemas.microsoft.com/office/drawing/2010/main" val="0"/>
@@ -4972,7 +5400,7 @@
                     <pic:cNvPicPr/>
                   </pic:nvPicPr>
                   <pic:blipFill>
-                    <a:blip r:embed="rId35">
+                    <a:blip r:embed="rId41">
                       <a:extLst>
                         <a:ext uri="{28A0092B-C50C-407E-A947-70E740481C1C}">
                           <a14:useLocalDpi xmlns:a14="http://schemas.microsoft.com/office/drawing/2010/main" val="0"/>
@@ -5036,7 +5464,7 @@
                     <pic:cNvPicPr/>
                   </pic:nvPicPr>
                   <pic:blipFill>
-                    <a:blip r:embed="rId36">
+                    <a:blip r:embed="rId42">
                       <a:extLst>
                         <a:ext uri="{28A0092B-C50C-407E-A947-70E740481C1C}">
                           <a14:useLocalDpi xmlns:a14="http://schemas.microsoft.com/office/drawing/2010/main" val="0"/>
@@ -5106,7 +5534,7 @@
                     <pic:cNvPicPr/>
                   </pic:nvPicPr>
                   <pic:blipFill>
-                    <a:blip r:embed="rId37">
+                    <a:blip r:embed="rId43">
                       <a:extLst>
                         <a:ext uri="{28A0092B-C50C-407E-A947-70E740481C1C}">
                           <a14:useLocalDpi xmlns:a14="http://schemas.microsoft.com/office/drawing/2010/main" val="0"/>
@@ -5185,7 +5613,7 @@
                     <pic:cNvPicPr/>
                   </pic:nvPicPr>
                   <pic:blipFill>
-                    <a:blip r:embed="rId38">
+                    <a:blip r:embed="rId44">
                       <a:extLst>
                         <a:ext uri="{28A0092B-C50C-407E-A947-70E740481C1C}">
                           <a14:useLocalDpi xmlns:a14="http://schemas.microsoft.com/office/drawing/2010/main" val="0"/>
@@ -5217,7 +5645,7 @@
           </wp:anchor>
         </w:drawing>
       </w:r>
-      <w:hyperlink r:id="rId39" w:history="1">
+      <w:hyperlink r:id="rId45" w:history="1">
         <w:r>
           <w:rPr>
             <w:rStyle w:val="Collegamentoipertestuale"/>
@@ -5366,7 +5794,7 @@
                     <pic:cNvPicPr/>
                   </pic:nvPicPr>
                   <pic:blipFill>
-                    <a:blip r:embed="rId40"/>
+                    <a:blip r:embed="rId46"/>
                     <a:stretch>
                       <a:fillRect/>
                     </a:stretch>
@@ -5575,7 +6003,7 @@
                     <pic:cNvPicPr/>
                   </pic:nvPicPr>
                   <pic:blipFill>
-                    <a:blip r:embed="rId41"/>
+                    <a:blip r:embed="rId47"/>
                     <a:stretch>
                       <a:fillRect/>
                     </a:stretch>
@@ -5954,7 +6382,7 @@
                     <pic:cNvPicPr/>
                   </pic:nvPicPr>
                   <pic:blipFill>
-                    <a:blip r:embed="rId42"/>
+                    <a:blip r:embed="rId48"/>
                     <a:stretch>
                       <a:fillRect/>
                     </a:stretch>
@@ -6008,7 +6436,7 @@
                     <pic:cNvPicPr/>
                   </pic:nvPicPr>
                   <pic:blipFill>
-                    <a:blip r:embed="rId43"/>
+                    <a:blip r:embed="rId49"/>
                     <a:stretch>
                       <a:fillRect/>
                     </a:stretch>
@@ -6220,7 +6648,7 @@
                     <pic:cNvPicPr/>
                   </pic:nvPicPr>
                   <pic:blipFill>
-                    <a:blip r:embed="rId44">
+                    <a:blip r:embed="rId50">
                       <a:extLst>
                         <a:ext uri="{28A0092B-C50C-407E-A947-70E740481C1C}">
                           <a14:useLocalDpi xmlns:a14="http://schemas.microsoft.com/office/drawing/2010/main" val="0"/>
@@ -6286,8 +6714,6 @@
         </w:rPr>
         <w:tab/>
       </w:r>
-      <w:bookmarkStart w:id="0" w:name="_GoBack"/>
-      <w:bookmarkEnd w:id="0"/>
     </w:p>
     <w:sectPr>
       <w:pgSz w:w="11906" w:h="16838"/>
@@ -6878,6 +7304,36 @@
       <w:contextualSpacing/>
     </w:pPr>
   </w:style>
+  <w:style w:type="paragraph" w:styleId="Testofumetto">
+    <w:name w:val="Balloon Text"/>
+    <w:basedOn w:val="Normale"/>
+    <w:link w:val="TestofumettoCarattere"/>
+    <w:uiPriority w:val="99"/>
+    <w:semiHidden/>
+    <w:unhideWhenUsed/>
+    <w:rsid w:val="004C01AD"/>
+    <w:pPr>
+      <w:spacing w:after="0" w:line="240" w:lineRule="auto"/>
+    </w:pPr>
+    <w:rPr>
+      <w:rFonts w:ascii="Segoe UI" w:hAnsi="Segoe UI" w:cs="Segoe UI"/>
+      <w:sz w:val="18"/>
+      <w:szCs w:val="18"/>
+    </w:rPr>
+  </w:style>
+  <w:style w:type="character" w:customStyle="1" w:styleId="TestofumettoCarattere">
+    <w:name w:val="Testo fumetto Carattere"/>
+    <w:basedOn w:val="Carpredefinitoparagrafo"/>
+    <w:link w:val="Testofumetto"/>
+    <w:uiPriority w:val="99"/>
+    <w:semiHidden/>
+    <w:rsid w:val="004C01AD"/>
+    <w:rPr>
+      <w:rFonts w:ascii="Segoe UI" w:hAnsi="Segoe UI" w:cs="Segoe UI"/>
+      <w:sz w:val="18"/>
+      <w:szCs w:val="18"/>
+    </w:rPr>
+  </w:style>
 </w:styles>
 </file>
 
@@ -7181,7 +7637,7 @@
 </file>
 
 <file path=customXml/itemProps1.xml><?xml version="1.0" encoding="utf-8"?>
-<ds:datastoreItem xmlns:ds="http://schemas.openxmlformats.org/officeDocument/2006/customXml" ds:itemID="{A6597420-EBA9-49A2-B100-25F7351A3B6A}">
+<ds:datastoreItem xmlns:ds="http://schemas.openxmlformats.org/officeDocument/2006/customXml" ds:itemID="{D5AA6014-74ED-4878-8A02-3086CA41FC6D}">
   <ds:schemaRefs>
     <ds:schemaRef ds:uri="http://schemas.openxmlformats.org/officeDocument/2006/bibliography"/>
   </ds:schemaRefs>

</xml_diff>

<commit_message>
software base da provare
</commit_message>
<xml_diff>
--- a/SW_DP11_INIT/CONFIGURATION.docx
+++ b/SW_DP11_INIT/CONFIGURATION.docx
@@ -1402,7 +1402,6 @@
         <w:rPr>
           <w:sz w:val="24"/>
           <w:szCs w:val="24"/>
-          <w:lang w:val="en-GB"/>
         </w:rPr>
       </w:pPr>
       <w:r>
@@ -1483,7 +1482,6 @@
         <w:rPr>
           <w:sz w:val="24"/>
           <w:szCs w:val="24"/>
-          <w:lang w:val="en-GB"/>
         </w:rPr>
         <w:t>DAL CLOCK CONFIG -&gt; APB1 = 50MHZ</w:t>
       </w:r>
@@ -1493,7 +1491,6 @@
         <w:rPr>
           <w:sz w:val="24"/>
           <w:szCs w:val="24"/>
-          <w:lang w:val="en-GB"/>
         </w:rPr>
       </w:pPr>
       <w:r>
@@ -1562,7 +1559,6 @@
         <w:rPr>
           <w:sz w:val="24"/>
           <w:szCs w:val="24"/>
-          <w:lang w:val="en-GB"/>
         </w:rPr>
       </w:pPr>
     </w:p>
@@ -1571,7 +1567,6 @@
         <w:rPr>
           <w:sz w:val="24"/>
           <w:szCs w:val="24"/>
-          <w:lang w:val="en-GB"/>
         </w:rPr>
       </w:pPr>
     </w:p>
@@ -1580,7 +1575,6 @@
         <w:rPr>
           <w:sz w:val="24"/>
           <w:szCs w:val="24"/>
-          <w:lang w:val="en-GB"/>
         </w:rPr>
       </w:pPr>
     </w:p>
@@ -1589,7 +1583,6 @@
         <w:rPr>
           <w:sz w:val="24"/>
           <w:szCs w:val="24"/>
-          <w:lang w:val="en-GB"/>
         </w:rPr>
       </w:pPr>
     </w:p>
@@ -1598,7 +1591,6 @@
         <w:rPr>
           <w:sz w:val="24"/>
           <w:szCs w:val="24"/>
-          <w:lang w:val="en-GB"/>
         </w:rPr>
       </w:pPr>
     </w:p>
@@ -1607,7 +1599,6 @@
         <w:rPr>
           <w:sz w:val="24"/>
           <w:szCs w:val="24"/>
-          <w:lang w:val="en-GB"/>
         </w:rPr>
       </w:pPr>
     </w:p>
@@ -1616,7 +1607,6 @@
         <w:rPr>
           <w:sz w:val="24"/>
           <w:szCs w:val="24"/>
-          <w:lang w:val="en-GB"/>
         </w:rPr>
       </w:pPr>
     </w:p>
@@ -1625,7 +1615,6 @@
         <w:rPr>
           <w:sz w:val="24"/>
           <w:szCs w:val="24"/>
-          <w:lang w:val="en-GB"/>
         </w:rPr>
       </w:pPr>
     </w:p>
@@ -1634,7 +1623,6 @@
         <w:rPr>
           <w:sz w:val="24"/>
           <w:szCs w:val="24"/>
-          <w:lang w:val="en-GB"/>
         </w:rPr>
       </w:pPr>
     </w:p>
@@ -1781,8 +1769,6 @@
         </w:rPr>
         <w:t xml:space="preserve">SU MXCUBE LE IMPOSTAZIONI SONO: </w:t>
       </w:r>
-      <w:bookmarkStart w:id="0" w:name="_GoBack"/>
-      <w:bookmarkEnd w:id="0"/>
     </w:p>
     <w:p>
       <w:pPr>
@@ -3253,66 +3239,20 @@
       </w:pPr>
       <w:r>
         <w:rPr>
-          <w:b/>
-          <w:sz w:val="32"/>
-          <w:szCs w:val="32"/>
-          <w:highlight w:val="yellow"/>
-          <w:lang w:val="en-GB"/>
+          <w:noProof/>
         </w:rPr>
         <w:lastRenderedPageBreak/>
-        <w:t>LTDC CONFIGURATION</w:t>
-      </w:r>
-    </w:p>
-    <w:p>
-      <w:pPr>
-        <w:jc w:val="both"/>
-        <w:rPr>
-          <w:sz w:val="24"/>
-          <w:szCs w:val="24"/>
-          <w:lang w:val="en-GB"/>
-        </w:rPr>
-      </w:pPr>
-      <w:r>
-        <w:rPr>
-          <w:b/>
-          <w:sz w:val="24"/>
-          <w:szCs w:val="24"/>
-          <w:lang w:val="en-GB"/>
-        </w:rPr>
-        <w:t>DISPLAY TYPE:</w:t>
-      </w:r>
-      <w:r>
-        <w:rPr>
-          <w:sz w:val="24"/>
-          <w:szCs w:val="24"/>
-          <w:lang w:val="en-GB"/>
-        </w:rPr>
-        <w:t xml:space="preserve"> RGB666</w:t>
-      </w:r>
-    </w:p>
-    <w:p>
-      <w:pPr>
-        <w:rPr>
-          <w:sz w:val="24"/>
-          <w:szCs w:val="24"/>
-          <w:lang w:val="en-GB"/>
-        </w:rPr>
-      </w:pPr>
-      <w:r>
-        <w:rPr>
-          <w:noProof/>
-        </w:rPr>
         <w:drawing>
-          <wp:anchor distT="0" distB="0" distL="114300" distR="114300" simplePos="0" relativeHeight="251658240" behindDoc="0" locked="0" layoutInCell="1" allowOverlap="1" wp14:anchorId="3A292448">
+          <wp:anchor distT="0" distB="0" distL="114300" distR="114300" simplePos="0" relativeHeight="251735040" behindDoc="0" locked="0" layoutInCell="1" allowOverlap="1" wp14:anchorId="7FC4971E">
             <wp:simplePos x="0" y="0"/>
             <wp:positionH relativeFrom="margin">
-              <wp:align>left</wp:align>
+              <wp:posOffset>2264735</wp:posOffset>
             </wp:positionH>
             <wp:positionV relativeFrom="paragraph">
-              <wp:posOffset>188559</wp:posOffset>
+              <wp:posOffset>14014</wp:posOffset>
             </wp:positionV>
-            <wp:extent cx="2894582" cy="1975449"/>
-            <wp:effectExtent l="0" t="0" r="1270" b="6350"/>
+            <wp:extent cx="3159659" cy="2743200"/>
+            <wp:effectExtent l="0" t="0" r="3175" b="0"/>
             <wp:wrapNone/>
             <wp:docPr id="1" name="Immagine 1"/>
             <wp:cNvGraphicFramePr>
@@ -3340,7 +3280,7 @@
                   <pic:spPr>
                     <a:xfrm>
                       <a:off x="0" y="0"/>
-                      <a:ext cx="2894582" cy="1975449"/>
+                      <a:ext cx="3159659" cy="2743200"/>
                     </a:xfrm>
                     <a:prstGeom prst="rect">
                       <a:avLst/>
@@ -3349,9 +3289,61 @@
                 </pic:pic>
               </a:graphicData>
             </a:graphic>
+            <wp14:sizeRelH relativeFrom="margin">
+              <wp14:pctWidth>0</wp14:pctWidth>
+            </wp14:sizeRelH>
+            <wp14:sizeRelV relativeFrom="margin">
+              <wp14:pctHeight>0</wp14:pctHeight>
+            </wp14:sizeRelV>
           </wp:anchor>
         </w:drawing>
       </w:r>
+      <w:r>
+        <w:rPr>
+          <w:b/>
+          <w:sz w:val="32"/>
+          <w:szCs w:val="32"/>
+          <w:highlight w:val="yellow"/>
+          <w:lang w:val="en-GB"/>
+        </w:rPr>
+        <w:t>LTDC CONFIGURATION</w:t>
+      </w:r>
+    </w:p>
+    <w:p>
+      <w:pPr>
+        <w:jc w:val="both"/>
+        <w:rPr>
+          <w:sz w:val="24"/>
+          <w:szCs w:val="24"/>
+          <w:lang w:val="en-GB"/>
+        </w:rPr>
+      </w:pPr>
+      <w:r>
+        <w:rPr>
+          <w:b/>
+          <w:sz w:val="24"/>
+          <w:szCs w:val="24"/>
+          <w:lang w:val="en-GB"/>
+        </w:rPr>
+        <w:t>DISPLAY TYPE:</w:t>
+      </w:r>
+      <w:r>
+        <w:rPr>
+          <w:sz w:val="24"/>
+          <w:szCs w:val="24"/>
+          <w:lang w:val="en-GB"/>
+        </w:rPr>
+        <w:t xml:space="preserve"> RGB666</w:t>
+      </w:r>
+    </w:p>
+    <w:p>
+      <w:pPr>
+        <w:rPr>
+          <w:sz w:val="24"/>
+          <w:szCs w:val="24"/>
+          <w:lang w:val="en-GB"/>
+        </w:rPr>
+      </w:pPr>
       <w:r>
         <w:rPr>
           <w:b/>
@@ -4345,6 +4337,8 @@
           <w:lang w:val="en-GB"/>
         </w:rPr>
       </w:pPr>
+      <w:bookmarkStart w:id="0" w:name="_GoBack"/>
+      <w:bookmarkEnd w:id="0"/>
     </w:p>
     <w:p>
       <w:pPr>
@@ -6862,7 +6856,7 @@
       </w:pPr>
     </w:pPrDefault>
   </w:docDefaults>
-  <w:latentStyles w:defLockedState="0" w:defUIPriority="99" w:defSemiHidden="0" w:defUnhideWhenUsed="0" w:defQFormat="0" w:count="375">
+  <w:latentStyles w:defLockedState="0" w:defUIPriority="99" w:defSemiHidden="0" w:defUnhideWhenUsed="0" w:defQFormat="0" w:count="376">
     <w:lsdException w:name="Normal" w:uiPriority="0" w:qFormat="1"/>
     <w:lsdException w:name="heading 1" w:uiPriority="9" w:qFormat="1"/>
     <w:lsdException w:name="heading 2" w:semiHidden="1" w:uiPriority="9" w:unhideWhenUsed="1" w:qFormat="1"/>
@@ -6968,7 +6962,6 @@
     <w:lsdException w:name="HTML Sample" w:semiHidden="1" w:unhideWhenUsed="1"/>
     <w:lsdException w:name="HTML Typewriter" w:semiHidden="1" w:unhideWhenUsed="1"/>
     <w:lsdException w:name="HTML Variable" w:semiHidden="1" w:unhideWhenUsed="1"/>
-    <w:lsdException w:name="Normal Table" w:semiHidden="1" w:unhideWhenUsed="1"/>
     <w:lsdException w:name="annotation subject" w:semiHidden="1" w:unhideWhenUsed="1"/>
     <w:lsdException w:name="No List" w:semiHidden="1" w:unhideWhenUsed="1"/>
     <w:lsdException w:name="Outline List 1" w:semiHidden="1" w:unhideWhenUsed="1"/>
@@ -7015,10 +7008,8 @@
     <w:lsdException w:name="Table Subtle 2" w:semiHidden="1" w:unhideWhenUsed="1"/>
     <w:lsdException w:name="Table Web 1" w:semiHidden="1" w:unhideWhenUsed="1"/>
     <w:lsdException w:name="Table Web 2" w:semiHidden="1" w:unhideWhenUsed="1"/>
-    <w:lsdException w:name="Table Web 3" w:semiHidden="1" w:unhideWhenUsed="1"/>
     <w:lsdException w:name="Balloon Text" w:semiHidden="1" w:unhideWhenUsed="1"/>
     <w:lsdException w:name="Table Grid" w:uiPriority="39"/>
-    <w:lsdException w:name="Table Theme" w:semiHidden="1" w:unhideWhenUsed="1"/>
     <w:lsdException w:name="Placeholder Text" w:semiHidden="1"/>
     <w:lsdException w:name="No Spacing" w:uiPriority="1" w:qFormat="1"/>
     <w:lsdException w:name="Light Shading" w:uiPriority="60"/>
@@ -7238,6 +7229,7 @@
     <w:lsdException w:name="Smart Hyperlink" w:semiHidden="1" w:unhideWhenUsed="1"/>
     <w:lsdException w:name="Hashtag" w:semiHidden="1" w:unhideWhenUsed="1"/>
     <w:lsdException w:name="Unresolved Mention" w:semiHidden="1" w:unhideWhenUsed="1"/>
+    <w:lsdException w:name="Smart Link" w:semiHidden="1" w:unhideWhenUsed="1"/>
   </w:latentStyles>
   <w:style w:type="paragraph" w:default="1" w:styleId="Normale">
     <w:name w:val="Normal"/>
@@ -7637,7 +7629,7 @@
 </file>
 
 <file path=customXml/itemProps1.xml><?xml version="1.0" encoding="utf-8"?>
-<ds:datastoreItem xmlns:ds="http://schemas.openxmlformats.org/officeDocument/2006/customXml" ds:itemID="{D5AA6014-74ED-4878-8A02-3086CA41FC6D}">
+<ds:datastoreItem xmlns:ds="http://schemas.openxmlformats.org/officeDocument/2006/customXml" ds:itemID="{72BE13B5-03C7-4A05-B61B-31DB75D10A36}">
   <ds:schemaRefs>
     <ds:schemaRef ds:uri="http://schemas.openxmlformats.org/officeDocument/2006/bibliography"/>
   </ds:schemaRefs>

</xml_diff>